<commit_message>
Update Modelo Procuracao JEC.docx
</commit_message>
<xml_diff>
--- a/templates/Modelo Procuracao JEC.docx
+++ b/templates/Modelo Procuracao JEC.docx
@@ -27,23 +27,11 @@
           <w:u w:val="single"/>
         </w:rPr>
       </w:pPr>
-    </w:p>
-    <w:p>
-      <w:pPr>
-        <w:spacing w:line="480" w:lineRule="auto"/>
-        <w:ind w:left="0" w:hanging="2"/>
-        <w:jc w:val="center"/>
-        <w:rPr>
-          <w:rFonts w:ascii="Arial" w:eastAsia="Arial" w:hAnsi="Arial" w:cs="Arial"/>
-          <w:sz w:val="20"/>
-          <w:szCs w:val="20"/>
-          <w:u w:val="single"/>
-        </w:rPr>
-      </w:pPr>
       <w:r>
         <w:rPr>
           <w:rFonts w:ascii="Arial" w:eastAsia="Arial" w:hAnsi="Arial" w:cs="Arial"/>
           <w:b/>
+          <w:bCs/>
           <w:sz w:val="20"/>
           <w:szCs w:val="20"/>
           <w:u w:val="single"/>
@@ -74,374 +62,295 @@
           <w:szCs w:val="20"/>
         </w:rPr>
       </w:pPr>
+      <w:r>
+        <w:rPr>
+          <w:rFonts w:ascii="Arial" w:eastAsia="Arial" w:hAnsi="Arial" w:cs="Arial"/>
+          <w:i/>
+          <w:iCs/>
+          <w:sz w:val="20"/>
+          <w:szCs w:val="20"/>
+        </w:rPr>
+        <w:t>          </w:t>
+      </w:r>
+      <w:r>
+        <w:rPr>
+          <w:rFonts w:ascii="Arial" w:eastAsia="Arial" w:hAnsi="Arial" w:cs="Arial"/>
+          <w:sz w:val="20"/>
+          <w:szCs w:val="20"/>
+        </w:rPr>
+        <w:t>   {{</w:t>
+      </w:r>
+      <w:proofErr w:type="spellStart"/>
+      <w:r>
+        <w:rPr>
+          <w:rFonts w:ascii="Arial" w:eastAsia="Arial" w:hAnsi="Arial" w:cs="Arial"/>
+          <w:sz w:val="20"/>
+          <w:szCs w:val="20"/>
+        </w:rPr>
+        <w:t>nome_completo</w:t>
+      </w:r>
+      <w:proofErr w:type="spellEnd"/>
+      <w:r>
+        <w:rPr>
+          <w:rFonts w:ascii="Arial" w:eastAsia="Arial" w:hAnsi="Arial" w:cs="Arial"/>
+          <w:sz w:val="20"/>
+          <w:szCs w:val="20"/>
+        </w:rPr>
+        <w:t>}}, {{nacionalidade}}, {{</w:t>
+      </w:r>
+      <w:proofErr w:type="spellStart"/>
+      <w:r>
+        <w:rPr>
+          <w:rFonts w:ascii="Arial" w:eastAsia="Arial" w:hAnsi="Arial" w:cs="Arial"/>
+          <w:sz w:val="20"/>
+          <w:szCs w:val="20"/>
+        </w:rPr>
+        <w:t>estado_civil</w:t>
+      </w:r>
+      <w:proofErr w:type="spellEnd"/>
+      <w:r>
+        <w:rPr>
+          <w:rFonts w:ascii="Arial" w:eastAsia="Arial" w:hAnsi="Arial" w:cs="Arial"/>
+          <w:sz w:val="20"/>
+          <w:szCs w:val="20"/>
+        </w:rPr>
+        <w:t>}}, {{</w:t>
+      </w:r>
+      <w:proofErr w:type="spellStart"/>
+      <w:r>
+        <w:rPr>
+          <w:rFonts w:ascii="Arial" w:eastAsia="Arial" w:hAnsi="Arial" w:cs="Arial"/>
+          <w:sz w:val="20"/>
+          <w:szCs w:val="20"/>
+        </w:rPr>
+        <w:t>profissao</w:t>
+      </w:r>
+      <w:proofErr w:type="spellEnd"/>
+      <w:r>
+        <w:rPr>
+          <w:rFonts w:ascii="Arial" w:eastAsia="Arial" w:hAnsi="Arial" w:cs="Arial"/>
+          <w:sz w:val="20"/>
+          <w:szCs w:val="20"/>
+        </w:rPr>
+        <w:t>}}, inscrito no RG sob o n° RG {{</w:t>
+      </w:r>
+      <w:proofErr w:type="spellStart"/>
+      <w:r>
+        <w:rPr>
+          <w:rFonts w:ascii="Arial" w:eastAsia="Arial" w:hAnsi="Arial" w:cs="Arial"/>
+          <w:sz w:val="20"/>
+          <w:szCs w:val="20"/>
+        </w:rPr>
+        <w:t>rg</w:t>
+      </w:r>
+      <w:proofErr w:type="spellEnd"/>
+      <w:r>
+        <w:rPr>
+          <w:rFonts w:ascii="Arial" w:eastAsia="Arial" w:hAnsi="Arial" w:cs="Arial"/>
+          <w:sz w:val="20"/>
+          <w:szCs w:val="20"/>
+        </w:rPr>
+        <w:t>}} e no CPF/MF sob o nº {{</w:t>
+      </w:r>
+      <w:proofErr w:type="spellStart"/>
+      <w:r>
+        <w:rPr>
+          <w:rFonts w:ascii="Arial" w:eastAsia="Arial" w:hAnsi="Arial" w:cs="Arial"/>
+          <w:sz w:val="20"/>
+          <w:szCs w:val="20"/>
+        </w:rPr>
+        <w:t>cpf</w:t>
+      </w:r>
+      <w:proofErr w:type="spellEnd"/>
+      <w:r>
+        <w:rPr>
+          <w:rFonts w:ascii="Arial" w:eastAsia="Arial" w:hAnsi="Arial" w:cs="Arial"/>
+          <w:sz w:val="20"/>
+          <w:szCs w:val="20"/>
+        </w:rPr>
+        <w:t>}},  residente e domiciliado em  {{</w:t>
+      </w:r>
+      <w:proofErr w:type="spellStart"/>
+      <w:r>
+        <w:rPr>
+          <w:rFonts w:ascii="Arial" w:eastAsia="Arial" w:hAnsi="Arial" w:cs="Arial"/>
+          <w:sz w:val="20"/>
+          <w:szCs w:val="20"/>
+        </w:rPr>
+        <w:t>endereco</w:t>
+      </w:r>
+      <w:proofErr w:type="spellEnd"/>
+      <w:r>
+        <w:rPr>
+          <w:rFonts w:ascii="Arial" w:eastAsia="Arial" w:hAnsi="Arial" w:cs="Arial"/>
+          <w:sz w:val="20"/>
+          <w:szCs w:val="20"/>
+        </w:rPr>
+        <w:t xml:space="preserve">}}, {{bairro}}, CEP {{cep}}, {{cidade}}, {{estado}},  nomeia neste ato como advogado e procurador o </w:t>
+      </w:r>
+      <w:r>
+        <w:rPr>
+          <w:rFonts w:ascii="Arial" w:eastAsia="Arial" w:hAnsi="Arial" w:cs="Arial"/>
+          <w:b/>
+          <w:bCs/>
+          <w:i/>
+          <w:iCs/>
+          <w:sz w:val="20"/>
+          <w:szCs w:val="20"/>
+        </w:rPr>
+        <w:t xml:space="preserve">Dr. Marcelo Victor Pereira Nunes Cavalcante, </w:t>
+      </w:r>
+      <w:r>
+        <w:rPr>
+          <w:rFonts w:ascii="Arial" w:eastAsia="Arial" w:hAnsi="Arial" w:cs="Arial"/>
+          <w:sz w:val="20"/>
+          <w:szCs w:val="20"/>
+        </w:rPr>
+        <w:t>inscrito na OAB/RJ-246336, com escritório na Rua Siqueira Campos 243/4703, Copacabana, RJ, e a advogada e procuradora, a</w:t>
+      </w:r>
+      <w:r>
+        <w:rPr>
+          <w:rFonts w:ascii="Arial" w:eastAsia="Arial" w:hAnsi="Arial" w:cs="Arial"/>
+          <w:b/>
+          <w:bCs/>
+          <w:i/>
+          <w:iCs/>
+          <w:sz w:val="20"/>
+          <w:szCs w:val="20"/>
+        </w:rPr>
+        <w:t xml:space="preserve"> Dra. Mariana Haas Caruso Ribeiro Alves</w:t>
+      </w:r>
+      <w:r>
+        <w:rPr>
+          <w:rFonts w:ascii="Arial" w:eastAsia="Arial" w:hAnsi="Arial" w:cs="Arial"/>
+          <w:sz w:val="20"/>
+          <w:szCs w:val="20"/>
+        </w:rPr>
+        <w:t xml:space="preserve">, inscrita na OAB/RJ-249705, com escritório na Rua Siqueira Campos 243/4703, Copacabana, RJ, com os poderes da cláusula </w:t>
+      </w:r>
+      <w:r>
+        <w:rPr>
+          <w:rFonts w:ascii="Arial" w:eastAsia="Arial" w:hAnsi="Arial" w:cs="Arial"/>
+          <w:b/>
+          <w:bCs/>
+          <w:i/>
+          <w:iCs/>
+          <w:sz w:val="20"/>
+          <w:szCs w:val="20"/>
+        </w:rPr>
+        <w:t>AD JUDICIA</w:t>
+      </w:r>
+      <w:r>
+        <w:rPr>
+          <w:rFonts w:ascii="Arial" w:eastAsia="Arial" w:hAnsi="Arial" w:cs="Arial"/>
+          <w:sz w:val="20"/>
+          <w:szCs w:val="20"/>
+        </w:rPr>
+        <w:t xml:space="preserve"> , em especial para representá-lo em sede de Juizado Especial Cível, </w:t>
+      </w:r>
+      <w:r>
+        <w:rPr>
+          <w:rFonts w:ascii="Arial" w:eastAsia="Arial" w:hAnsi="Arial" w:cs="Arial"/>
+          <w:b/>
+          <w:bCs/>
+          <w:i/>
+          <w:iCs/>
+          <w:sz w:val="20"/>
+          <w:szCs w:val="20"/>
+        </w:rPr>
+        <w:t>fazer levantamento de depósitos judiciais relativos à condenação</w:t>
+      </w:r>
+      <w:r>
+        <w:rPr>
+          <w:rFonts w:ascii="Arial" w:eastAsia="Arial" w:hAnsi="Arial" w:cs="Arial"/>
+          <w:sz w:val="20"/>
+          <w:szCs w:val="20"/>
+        </w:rPr>
+        <w:t>, podendo discordar, acordar, dar quitação, transigir, interpor recursos em qualquer instância ou Tribunal, substabelecer, representar diante das Autarquias Municipais, Estaduais e Federais, tudo enfim para o fiel desempenho deste mandato.</w:t>
+      </w:r>
     </w:p>
     <w:p>
       <w:pPr>
         <w:spacing w:line="480" w:lineRule="auto"/>
         <w:ind w:left="0" w:hanging="2"/>
-        <w:jc w:val="both"/>
-        <w:rPr>
-          <w:rFonts w:ascii="Arial" w:eastAsia="Arial" w:hAnsi="Arial" w:cs="Arial"/>
-          <w:sz w:val="20"/>
-          <w:szCs w:val="20"/>
+        <w:jc w:val="center"/>
+        <w:rPr>
+          <w:rFonts w:ascii="Arial" w:eastAsia="Arial" w:hAnsi="Arial" w:cs="Arial"/>
+          <w:sz w:val="20"/>
+          <w:szCs w:val="20"/>
+          <w:u w:val="single"/>
         </w:rPr>
       </w:pPr>
-      <w:r>
-        <w:rPr>
-          <w:rFonts w:ascii="Arial" w:eastAsia="Arial" w:hAnsi="Arial" w:cs="Arial"/>
-          <w:i/>
-          <w:sz w:val="20"/>
-          <w:szCs w:val="20"/>
-        </w:rPr>
-        <w:t xml:space="preserve">              </w:t>
-      </w:r>
-      <w:r>
-        <w:rPr>
-          <w:rFonts w:ascii="Arial" w:eastAsia="Arial" w:hAnsi="Arial" w:cs="Arial"/>
-          <w:b/>
-          <w:i/>
-          <w:sz w:val="20"/>
-          <w:szCs w:val="20"/>
-        </w:rPr>
-        <w:t>{{</w:t>
-      </w:r>
-      <w:proofErr w:type="spellStart"/>
-      <w:r>
-        <w:rPr>
-          <w:rFonts w:ascii="Arial" w:eastAsia="Arial" w:hAnsi="Arial" w:cs="Arial"/>
-          <w:b/>
-          <w:i/>
-          <w:sz w:val="20"/>
-          <w:szCs w:val="20"/>
-        </w:rPr>
-        <w:t>nome_completo</w:t>
-      </w:r>
-      <w:proofErr w:type="spellEnd"/>
-      <w:r>
-        <w:rPr>
-          <w:rFonts w:ascii="Arial" w:eastAsia="Arial" w:hAnsi="Arial" w:cs="Arial"/>
-          <w:b/>
-          <w:i/>
-          <w:sz w:val="20"/>
-          <w:szCs w:val="20"/>
-        </w:rPr>
-        <w:t>}}</w:t>
-      </w:r>
-      <w:r>
-        <w:rPr>
-          <w:rFonts w:ascii="Arial" w:eastAsia="Arial" w:hAnsi="Arial" w:cs="Arial"/>
-          <w:sz w:val="20"/>
-          <w:szCs w:val="20"/>
-        </w:rPr>
-        <w:t xml:space="preserve">, </w:t>
-      </w:r>
-      <w:r>
-        <w:rPr>
-          <w:rFonts w:ascii="Arial" w:eastAsia="Arial" w:hAnsi="Arial" w:cs="Arial"/>
-          <w:sz w:val="20"/>
-          <w:szCs w:val="20"/>
-        </w:rPr>
-        <w:t>{{nacionalidade}}</w:t>
-      </w:r>
-      <w:r>
-        <w:rPr>
-          <w:rFonts w:ascii="Arial" w:eastAsia="Arial" w:hAnsi="Arial" w:cs="Arial"/>
-          <w:sz w:val="20"/>
-          <w:szCs w:val="20"/>
-        </w:rPr>
-        <w:t xml:space="preserve">, </w:t>
-      </w:r>
-      <w:r>
-        <w:rPr>
-          <w:rFonts w:ascii="Arial" w:eastAsia="Arial" w:hAnsi="Arial" w:cs="Arial"/>
-          <w:sz w:val="20"/>
-          <w:szCs w:val="20"/>
-        </w:rPr>
-        <w:t>{{</w:t>
-      </w:r>
-      <w:proofErr w:type="spellStart"/>
-      <w:r>
-        <w:rPr>
-          <w:rFonts w:ascii="Arial" w:eastAsia="Arial" w:hAnsi="Arial" w:cs="Arial"/>
-          <w:sz w:val="20"/>
-          <w:szCs w:val="20"/>
-        </w:rPr>
-        <w:t>estado_civil</w:t>
-      </w:r>
-      <w:proofErr w:type="spellEnd"/>
-      <w:r>
-        <w:rPr>
-          <w:rFonts w:ascii="Arial" w:eastAsia="Arial" w:hAnsi="Arial" w:cs="Arial"/>
-          <w:sz w:val="20"/>
-          <w:szCs w:val="20"/>
-        </w:rPr>
-        <w:t>}}</w:t>
-      </w:r>
-      <w:r>
-        <w:rPr>
-          <w:rFonts w:ascii="Arial" w:eastAsia="Arial" w:hAnsi="Arial" w:cs="Arial"/>
-          <w:sz w:val="20"/>
-          <w:szCs w:val="20"/>
-        </w:rPr>
-        <w:t xml:space="preserve">, </w:t>
-      </w:r>
-      <w:r>
-        <w:rPr>
-          <w:rFonts w:ascii="Arial" w:eastAsia="Arial" w:hAnsi="Arial" w:cs="Arial"/>
-          <w:sz w:val="20"/>
-          <w:szCs w:val="20"/>
-        </w:rPr>
-        <w:t>{{</w:t>
-      </w:r>
-      <w:proofErr w:type="spellStart"/>
-      <w:r>
-        <w:rPr>
-          <w:rFonts w:ascii="Arial" w:eastAsia="Arial" w:hAnsi="Arial" w:cs="Arial"/>
-          <w:sz w:val="20"/>
-          <w:szCs w:val="20"/>
-        </w:rPr>
-        <w:t>profissao</w:t>
-      </w:r>
-      <w:proofErr w:type="spellEnd"/>
-      <w:r>
-        <w:rPr>
-          <w:rFonts w:ascii="Arial" w:eastAsia="Arial" w:hAnsi="Arial" w:cs="Arial"/>
-          <w:sz w:val="20"/>
-          <w:szCs w:val="20"/>
-        </w:rPr>
-        <w:t>}}</w:t>
-      </w:r>
-      <w:r>
-        <w:rPr>
-          <w:rFonts w:ascii="Arial" w:eastAsia="Arial" w:hAnsi="Arial" w:cs="Arial"/>
-          <w:sz w:val="20"/>
-          <w:szCs w:val="20"/>
-        </w:rPr>
-        <w:t xml:space="preserve">, inscrito no RG sob o n° </w:t>
-      </w:r>
-      <w:r>
-        <w:rPr>
-          <w:rFonts w:ascii="Times New Roman" w:eastAsia="Times New Roman" w:hAnsi="Times New Roman" w:cs="Times New Roman"/>
-          <w:sz w:val="24"/>
-          <w:szCs w:val="24"/>
-        </w:rPr>
-        <w:t xml:space="preserve">RG </w:t>
-      </w:r>
-      <w:r>
-        <w:rPr>
-          <w:rFonts w:ascii="Times New Roman" w:eastAsia="Times New Roman" w:hAnsi="Times New Roman" w:cs="Times New Roman"/>
-          <w:sz w:val="24"/>
-          <w:szCs w:val="24"/>
-        </w:rPr>
-        <w:t>{{</w:t>
-      </w:r>
-      <w:proofErr w:type="spellStart"/>
-      <w:r>
-        <w:rPr>
-          <w:rFonts w:ascii="Times New Roman" w:eastAsia="Times New Roman" w:hAnsi="Times New Roman" w:cs="Times New Roman"/>
-          <w:sz w:val="24"/>
-          <w:szCs w:val="24"/>
-        </w:rPr>
-        <w:t>rg</w:t>
-      </w:r>
-      <w:proofErr w:type="spellEnd"/>
-      <w:r>
-        <w:rPr>
-          <w:rFonts w:ascii="Times New Roman" w:eastAsia="Times New Roman" w:hAnsi="Times New Roman" w:cs="Times New Roman"/>
-          <w:sz w:val="24"/>
-          <w:szCs w:val="24"/>
-        </w:rPr>
-        <w:t>}}</w:t>
-      </w:r>
-      <w:r>
-        <w:rPr>
-          <w:rFonts w:ascii="Times New Roman" w:eastAsia="Times New Roman" w:hAnsi="Times New Roman" w:cs="Times New Roman"/>
-          <w:sz w:val="24"/>
-          <w:szCs w:val="24"/>
-        </w:rPr>
-        <w:t xml:space="preserve"> e no CPF/MF sob o nº </w:t>
-      </w:r>
-      <w:r>
-        <w:rPr>
-          <w:rFonts w:ascii="Times New Roman" w:eastAsia="Times New Roman" w:hAnsi="Times New Roman" w:cs="Times New Roman"/>
-          <w:color w:val="000000"/>
-          <w:sz w:val="24"/>
-          <w:szCs w:val="24"/>
-        </w:rPr>
-        <w:t>{{</w:t>
-      </w:r>
-      <w:proofErr w:type="spellStart"/>
-      <w:r>
-        <w:rPr>
-          <w:rFonts w:ascii="Times New Roman" w:eastAsia="Times New Roman" w:hAnsi="Times New Roman" w:cs="Times New Roman"/>
-          <w:color w:val="000000"/>
-          <w:sz w:val="24"/>
-          <w:szCs w:val="24"/>
-        </w:rPr>
-        <w:t>cpf</w:t>
-      </w:r>
-      <w:proofErr w:type="spellEnd"/>
-      <w:r>
-        <w:rPr>
-          <w:rFonts w:ascii="Times New Roman" w:eastAsia="Times New Roman" w:hAnsi="Times New Roman" w:cs="Times New Roman"/>
-          <w:color w:val="000000"/>
-          <w:sz w:val="24"/>
-          <w:szCs w:val="24"/>
-        </w:rPr>
-        <w:t>}}</w:t>
-      </w:r>
-      <w:r>
-        <w:rPr>
-          <w:rFonts w:ascii="Times New Roman" w:eastAsia="Times New Roman" w:hAnsi="Times New Roman" w:cs="Times New Roman"/>
-          <w:sz w:val="24"/>
-          <w:szCs w:val="24"/>
-        </w:rPr>
-        <w:t xml:space="preserve">,  residente e domiciliado </w:t>
-      </w:r>
-      <w:r>
-        <w:rPr>
-          <w:rFonts w:ascii="Times New Roman" w:eastAsia="Times New Roman" w:hAnsi="Times New Roman" w:cs="Times New Roman"/>
-          <w:sz w:val="24"/>
-          <w:szCs w:val="24"/>
-        </w:rPr>
-        <w:t xml:space="preserve">em </w:t>
-      </w:r>
-      <w:r>
-        <w:rPr>
-          <w:rFonts w:ascii="Times New Roman" w:eastAsia="Times New Roman" w:hAnsi="Times New Roman" w:cs="Times New Roman"/>
-          <w:sz w:val="24"/>
-          <w:szCs w:val="24"/>
-        </w:rPr>
-        <w:t xml:space="preserve"> </w:t>
-      </w:r>
-      <w:r>
-        <w:rPr>
-          <w:rFonts w:ascii="Times New Roman" w:eastAsia="Times New Roman" w:hAnsi="Times New Roman" w:cs="Times New Roman"/>
-          <w:sz w:val="24"/>
-          <w:szCs w:val="24"/>
-        </w:rPr>
-        <w:t>{{</w:t>
-      </w:r>
-      <w:proofErr w:type="spellStart"/>
-      <w:r>
-        <w:rPr>
-          <w:rFonts w:ascii="Times New Roman" w:eastAsia="Times New Roman" w:hAnsi="Times New Roman" w:cs="Times New Roman"/>
-          <w:sz w:val="24"/>
-          <w:szCs w:val="24"/>
-        </w:rPr>
-        <w:t>endere</w:t>
-      </w:r>
-      <w:r>
-        <w:rPr>
-          <w:rFonts w:ascii="Times New Roman" w:eastAsia="Times New Roman" w:hAnsi="Times New Roman" w:cs="Times New Roman"/>
-          <w:sz w:val="24"/>
-          <w:szCs w:val="24"/>
-        </w:rPr>
-        <w:t>co</w:t>
-      </w:r>
-      <w:proofErr w:type="spellEnd"/>
-      <w:r>
-        <w:rPr>
-          <w:rFonts w:ascii="Times New Roman" w:eastAsia="Times New Roman" w:hAnsi="Times New Roman" w:cs="Times New Roman"/>
-          <w:sz w:val="24"/>
-          <w:szCs w:val="24"/>
-        </w:rPr>
-        <w:t>}}</w:t>
-      </w:r>
-      <w:r>
-        <w:rPr>
-          <w:rFonts w:ascii="Times New Roman" w:eastAsia="Times New Roman" w:hAnsi="Times New Roman" w:cs="Times New Roman"/>
-          <w:sz w:val="24"/>
-          <w:szCs w:val="24"/>
-        </w:rPr>
-        <w:t xml:space="preserve">, </w:t>
-      </w:r>
-      <w:r>
-        <w:rPr>
-          <w:rFonts w:ascii="Times New Roman" w:eastAsia="Times New Roman" w:hAnsi="Times New Roman" w:cs="Times New Roman"/>
-          <w:sz w:val="24"/>
-          <w:szCs w:val="24"/>
-        </w:rPr>
-        <w:t>{{bairro}}</w:t>
-      </w:r>
-      <w:r>
-        <w:rPr>
-          <w:rFonts w:ascii="Times New Roman" w:eastAsia="Times New Roman" w:hAnsi="Times New Roman" w:cs="Times New Roman"/>
-          <w:sz w:val="24"/>
-          <w:szCs w:val="24"/>
-        </w:rPr>
-        <w:t>, CEP {{cep}}, {{cidade}}, {{estado}}</w:t>
-      </w:r>
-      <w:r>
-        <w:rPr>
-          <w:rFonts w:ascii="Arial" w:eastAsia="Arial" w:hAnsi="Arial" w:cs="Arial"/>
-          <w:sz w:val="20"/>
-          <w:szCs w:val="20"/>
-        </w:rPr>
-        <w:t xml:space="preserve">, nomeia neste ato como advogado e procurador o </w:t>
-      </w:r>
-      <w:r>
-        <w:rPr>
-          <w:rFonts w:ascii="Arial" w:eastAsia="Arial" w:hAnsi="Arial" w:cs="Arial"/>
-          <w:b/>
-          <w:i/>
-          <w:sz w:val="20"/>
-          <w:szCs w:val="20"/>
-        </w:rPr>
-        <w:t xml:space="preserve">Dr. Marcelo Victor Pereira Nunes Cavalcante, </w:t>
-      </w:r>
-      <w:r>
-        <w:rPr>
-          <w:rFonts w:ascii="Arial" w:eastAsia="Arial" w:hAnsi="Arial" w:cs="Arial"/>
-          <w:sz w:val="20"/>
-          <w:szCs w:val="20"/>
-        </w:rPr>
-        <w:t xml:space="preserve">inscrito na OAB/RJ-246336, com escritório na Rua Siqueira Campos 243/4703, Copacabana, RJ, com os poderes da cláusula </w:t>
-      </w:r>
-      <w:r>
-        <w:rPr>
-          <w:rFonts w:ascii="Arial" w:eastAsia="Arial" w:hAnsi="Arial" w:cs="Arial"/>
-          <w:b/>
-          <w:i/>
-          <w:sz w:val="20"/>
-          <w:szCs w:val="20"/>
-          <w:u w:val="single"/>
-        </w:rPr>
-        <w:t>AD JUDICIA</w:t>
-      </w:r>
-      <w:r>
-        <w:rPr>
-          <w:rFonts w:ascii="Arial" w:eastAsia="Arial" w:hAnsi="Arial" w:cs="Arial"/>
-          <w:sz w:val="20"/>
-          <w:szCs w:val="20"/>
-        </w:rPr>
-        <w:t xml:space="preserve"> , em especial para representá-lo em sede de Juizado Especial Cível, </w:t>
-      </w:r>
-      <w:r>
-        <w:rPr>
-          <w:rFonts w:ascii="Arial" w:eastAsia="Arial" w:hAnsi="Arial" w:cs="Arial"/>
-          <w:b/>
-          <w:i/>
-          <w:sz w:val="20"/>
-          <w:szCs w:val="20"/>
-          <w:u w:val="single"/>
-        </w:rPr>
-        <w:t>fazer levantamento de depósitos judiciais relativos à condenação</w:t>
-      </w:r>
-      <w:r>
-        <w:rPr>
-          <w:rFonts w:ascii="Arial" w:eastAsia="Arial" w:hAnsi="Arial" w:cs="Arial"/>
-          <w:sz w:val="20"/>
-          <w:szCs w:val="20"/>
-        </w:rPr>
-        <w:t>, podendo discordar, acordar, dar quitação, transigir, interpor recursos em qualquer instância ou Tribunal, substabelecer, representar diante das Autarquias Municipais, Estaduais e Federais, tudo enfim para o fiel desempenho deste mandato.</w:t>
-      </w:r>
     </w:p>
     <w:p>
       <w:pPr>
         <w:spacing w:line="480" w:lineRule="auto"/>
         <w:ind w:left="0" w:hanging="2"/>
-        <w:jc w:val="both"/>
+        <w:jc w:val="center"/>
+        <w:rPr>
+          <w:rFonts w:ascii="Arial" w:eastAsia="Arial" w:hAnsi="Arial" w:cs="Arial"/>
+          <w:sz w:val="20"/>
+          <w:szCs w:val="20"/>
+        </w:rPr>
+      </w:pPr>
+      <w:r>
+        <w:rPr>
+          <w:rFonts w:ascii="Arial" w:eastAsia="Arial" w:hAnsi="Arial" w:cs="Arial"/>
+          <w:b/>
+          <w:bCs/>
+          <w:sz w:val="20"/>
+          <w:szCs w:val="20"/>
+        </w:rPr>
+        <w:t>Rio de Janeiro, {{</w:t>
+      </w:r>
+      <w:proofErr w:type="spellStart"/>
+      <w:r>
+        <w:rPr>
+          <w:rFonts w:ascii="Arial" w:eastAsia="Arial" w:hAnsi="Arial" w:cs="Arial"/>
+          <w:b/>
+          <w:bCs/>
+          <w:sz w:val="20"/>
+          <w:szCs w:val="20"/>
+        </w:rPr>
+        <w:t>data_extenso</w:t>
+      </w:r>
+      <w:proofErr w:type="spellEnd"/>
+      <w:r>
+        <w:rPr>
+          <w:rFonts w:ascii="Arial" w:eastAsia="Arial" w:hAnsi="Arial" w:cs="Arial"/>
+          <w:b/>
+          <w:bCs/>
+          <w:sz w:val="20"/>
+          <w:szCs w:val="20"/>
+        </w:rPr>
+        <w:t>}}</w:t>
+      </w:r>
+    </w:p>
+    <w:p>
+      <w:pPr>
+        <w:spacing w:line="480" w:lineRule="auto"/>
+        <w:ind w:left="0" w:hanging="2"/>
+        <w:jc w:val="center"/>
+        <w:rPr>
+          <w:rFonts w:ascii="Arial" w:eastAsia="Arial" w:hAnsi="Arial" w:cs="Arial"/>
+          <w:sz w:val="20"/>
+          <w:szCs w:val="20"/>
+        </w:rPr>
+      </w:pPr>
+      <w:r>
+        <w:rPr>
+          <w:rFonts w:ascii="Arial" w:eastAsia="Arial" w:hAnsi="Arial" w:cs="Arial"/>
+          <w:sz w:val="20"/>
+          <w:szCs w:val="20"/>
+        </w:rPr>
+        <w:br/>
+      </w:r>
+    </w:p>
+    <w:p>
+      <w:pPr>
+        <w:spacing w:line="480" w:lineRule="auto"/>
+        <w:ind w:left="0" w:hanging="2"/>
+        <w:jc w:val="center"/>
         <w:rPr>
           <w:rFonts w:ascii="Arial" w:eastAsia="Arial" w:hAnsi="Arial" w:cs="Arial"/>
           <w:sz w:val="20"/>
@@ -451,7 +360,7 @@
     </w:p>
     <w:p>
       <w:pPr>
-        <w:spacing w:line="360" w:lineRule="auto"/>
+        <w:spacing w:line="480" w:lineRule="auto"/>
         <w:ind w:left="0" w:hanging="2"/>
         <w:jc w:val="center"/>
         <w:rPr>
@@ -460,10 +369,44 @@
           <w:szCs w:val="20"/>
         </w:rPr>
       </w:pPr>
+      <w:r>
+        <w:rPr>
+          <w:rFonts w:ascii="Arial" w:eastAsia="Arial" w:hAnsi="Arial" w:cs="Arial"/>
+          <w:b/>
+          <w:bCs/>
+          <w:sz w:val="20"/>
+          <w:szCs w:val="20"/>
+        </w:rPr>
+        <w:t>{{</w:t>
+      </w:r>
+      <w:proofErr w:type="spellStart"/>
+      <w:r>
+        <w:rPr>
+          <w:rFonts w:ascii="Arial" w:eastAsia="Arial" w:hAnsi="Arial" w:cs="Arial"/>
+          <w:b/>
+          <w:bCs/>
+          <w:i/>
+          <w:iCs/>
+          <w:sz w:val="20"/>
+          <w:szCs w:val="20"/>
+        </w:rPr>
+        <w:t>nome_completo</w:t>
+      </w:r>
+      <w:proofErr w:type="spellEnd"/>
+      <w:r>
+        <w:rPr>
+          <w:rFonts w:ascii="Arial" w:eastAsia="Arial" w:hAnsi="Arial" w:cs="Arial"/>
+          <w:b/>
+          <w:bCs/>
+          <w:sz w:val="20"/>
+          <w:szCs w:val="20"/>
+        </w:rPr>
+        <w:t>}}</w:t>
+      </w:r>
     </w:p>
     <w:p>
       <w:pPr>
-        <w:spacing w:line="360" w:lineRule="auto"/>
+        <w:spacing w:line="480" w:lineRule="auto"/>
         <w:ind w:left="0" w:hanging="2"/>
         <w:jc w:val="center"/>
         <w:rPr>
@@ -472,140 +415,6 @@
           <w:szCs w:val="20"/>
         </w:rPr>
       </w:pPr>
-      <w:r>
-        <w:rPr>
-          <w:rFonts w:ascii="Arial" w:eastAsia="Arial" w:hAnsi="Arial" w:cs="Arial"/>
-          <w:b/>
-          <w:sz w:val="20"/>
-          <w:szCs w:val="20"/>
-        </w:rPr>
-        <w:t xml:space="preserve">Rio de Janeiro, </w:t>
-      </w:r>
-      <w:r>
-        <w:rPr>
-          <w:rFonts w:ascii="Arial" w:eastAsia="Arial" w:hAnsi="Arial" w:cs="Arial"/>
-          <w:b/>
-          <w:sz w:val="20"/>
-          <w:szCs w:val="20"/>
-        </w:rPr>
-        <w:t>{{</w:t>
-      </w:r>
-      <w:proofErr w:type="spellStart"/>
-      <w:r>
-        <w:rPr>
-          <w:rFonts w:ascii="Arial" w:eastAsia="Arial" w:hAnsi="Arial" w:cs="Arial"/>
-          <w:b/>
-          <w:sz w:val="20"/>
-          <w:szCs w:val="20"/>
-        </w:rPr>
-        <w:t>data_extenso</w:t>
-      </w:r>
-      <w:proofErr w:type="spellEnd"/>
-      <w:r>
-        <w:rPr>
-          <w:rFonts w:ascii="Arial" w:eastAsia="Arial" w:hAnsi="Arial" w:cs="Arial"/>
-          <w:b/>
-          <w:sz w:val="20"/>
-          <w:szCs w:val="20"/>
-        </w:rPr>
-        <w:t>}}</w:t>
-      </w:r>
-    </w:p>
-    <w:p>
-      <w:pPr>
-        <w:spacing w:line="360" w:lineRule="auto"/>
-        <w:ind w:left="0" w:hanging="2"/>
-        <w:jc w:val="center"/>
-        <w:rPr>
-          <w:rFonts w:ascii="Arial" w:eastAsia="Arial" w:hAnsi="Arial" w:cs="Arial"/>
-          <w:sz w:val="20"/>
-          <w:szCs w:val="20"/>
-        </w:rPr>
-      </w:pPr>
-    </w:p>
-    <w:p>
-      <w:pPr>
-        <w:spacing w:line="360" w:lineRule="auto"/>
-        <w:ind w:left="0" w:hanging="2"/>
-        <w:jc w:val="center"/>
-        <w:rPr>
-          <w:rFonts w:ascii="Arial" w:eastAsia="Arial" w:hAnsi="Arial" w:cs="Arial"/>
-          <w:sz w:val="20"/>
-          <w:szCs w:val="20"/>
-        </w:rPr>
-      </w:pPr>
-    </w:p>
-    <w:p>
-      <w:pPr>
-        <w:spacing w:line="360" w:lineRule="auto"/>
-        <w:ind w:left="0" w:hanging="2"/>
-        <w:jc w:val="center"/>
-        <w:rPr>
-          <w:rFonts w:ascii="Arial" w:eastAsia="Arial" w:hAnsi="Arial" w:cs="Arial"/>
-          <w:sz w:val="20"/>
-          <w:szCs w:val="20"/>
-        </w:rPr>
-      </w:pPr>
-      <w:r>
-        <w:rPr>
-          <w:rFonts w:ascii="Arial" w:eastAsia="Arial" w:hAnsi="Arial" w:cs="Arial"/>
-          <w:sz w:val="20"/>
-          <w:szCs w:val="20"/>
-        </w:rPr>
-        <w:t>--------------------------------------------------------------------------------------</w:t>
-      </w:r>
-    </w:p>
-    <w:p>
-      <w:pPr>
-        <w:spacing w:line="360" w:lineRule="auto"/>
-        <w:ind w:left="0" w:hanging="2"/>
-        <w:jc w:val="center"/>
-        <w:rPr>
-          <w:rFonts w:ascii="Arial" w:eastAsia="Arial" w:hAnsi="Arial" w:cs="Arial"/>
-          <w:sz w:val="20"/>
-          <w:szCs w:val="20"/>
-        </w:rPr>
-      </w:pPr>
-      <w:r>
-        <w:rPr>
-          <w:rFonts w:ascii="Arial" w:eastAsia="Arial" w:hAnsi="Arial" w:cs="Arial"/>
-          <w:b/>
-          <w:sz w:val="20"/>
-          <w:szCs w:val="20"/>
-        </w:rPr>
-        <w:t>{{</w:t>
-      </w:r>
-      <w:proofErr w:type="spellStart"/>
-      <w:r>
-        <w:rPr>
-          <w:rFonts w:ascii="Arial" w:eastAsia="Arial" w:hAnsi="Arial" w:cs="Arial"/>
-          <w:b/>
-          <w:i/>
-          <w:sz w:val="20"/>
-          <w:szCs w:val="20"/>
-        </w:rPr>
-        <w:t>n</w:t>
-      </w:r>
-      <w:r>
-        <w:rPr>
-          <w:rFonts w:ascii="Arial" w:eastAsia="Arial" w:hAnsi="Arial" w:cs="Arial"/>
-          <w:b/>
-          <w:i/>
-          <w:sz w:val="20"/>
-          <w:szCs w:val="20"/>
-        </w:rPr>
-        <w:t>ome_completo</w:t>
-      </w:r>
-      <w:proofErr w:type="spellEnd"/>
-      <w:r>
-        <w:rPr>
-          <w:rFonts w:ascii="Arial" w:eastAsia="Arial" w:hAnsi="Arial" w:cs="Arial"/>
-          <w:b/>
-          <w:sz w:val="20"/>
-          <w:szCs w:val="20"/>
-        </w:rPr>
-        <w:t>}}</w:t>
-      </w:r>
     </w:p>
     <w:sectPr>
       <w:pgSz w:w="11906" w:h="16838"/>
@@ -1145,7 +954,6 @@
   <w:style w:type="character" w:default="1" w:styleId="DefaultParagraphFont">
     <w:name w:val="Default Paragraph Font"/>
     <w:uiPriority w:val="1"/>
-    <w:semiHidden/>
     <w:unhideWhenUsed/>
   </w:style>
   <w:style w:type="table" w:default="1" w:styleId="TableNormal">

</xml_diff>